<commit_message>
added first texts from the video walktough
</commit_message>
<xml_diff>
--- a/Template_Files/01_SafetyPlan_LaneAssistance_Template.docx
+++ b/Template_Files/01_SafetyPlan_LaneAssistance_Template.docx
@@ -354,14 +354,7 @@
           <w:b/>
           <w:color w:val="B7B7B7"/>
         </w:rPr>
-        <w:t>For example, if this were your first draft or first s</w:t>
-      </w:r>
-      <w:r>
-        <w:rPr>
-          <w:b/>
-          <w:color w:val="B7B7B7"/>
-        </w:rPr>
-        <w:t>ubmission, you might say version 1.0. If this is a second submission attempt, then you'd add a second line with a new date and version 2.0]</w:t>
+        <w:t>For example, if this were your first draft or first submission, you might say version 1.0. If this is a second submission attempt, then you'd add a second line with a new date and version 2.0]</w:t>
       </w:r>
     </w:p>
     <w:p>
@@ -545,7 +538,7 @@
                 <w:sz w:val="22"/>
                 <w:szCs w:val="22"/>
               </w:rPr>
-              <w:t>0.1</w:t>
+              <w:t>1.0</w:t>
             </w:r>
           </w:p>
         </w:tc>
@@ -595,8 +588,6 @@
               </w:rPr>
               <w:t>Initial version</w:t>
             </w:r>
-            <w:bookmarkStart w:id="7" w:name="_GoBack"/>
-            <w:bookmarkEnd w:id="7"/>
           </w:p>
         </w:tc>
       </w:tr>
@@ -829,8 +820,8 @@
                 <w:szCs w:val="22"/>
               </w:rPr>
             </w:pPr>
-            <w:bookmarkStart w:id="8" w:name="_2s8eyo1" w:colFirst="0" w:colLast="0"/>
-            <w:bookmarkEnd w:id="8"/>
+            <w:bookmarkStart w:id="7" w:name="_2s8eyo1" w:colFirst="0" w:colLast="0"/>
+            <w:bookmarkEnd w:id="7"/>
           </w:p>
         </w:tc>
         <w:tc>
@@ -878,8 +869,8 @@
           <w:color w:val="B7B7B7"/>
         </w:rPr>
       </w:pPr>
-      <w:bookmarkStart w:id="9" w:name="_ktt3lgighckp" w:colFirst="0" w:colLast="0"/>
-      <w:bookmarkEnd w:id="9"/>
+      <w:bookmarkStart w:id="8" w:name="_ktt3lgighckp" w:colFirst="0" w:colLast="0"/>
+      <w:bookmarkEnd w:id="8"/>
       <w:r>
         <w:t>Table of Contents</w:t>
       </w:r>
@@ -896,14 +887,7 @@
           <w:b/>
           <w:color w:val="B7B7B7"/>
         </w:rPr>
-        <w:t>[Instructions: We have provided a table of contents. If the table of contents is not showing up correctly in your word processor of choice, please update it. The table of contents should show each section of the document and page numbers or links. Most wor</w:t>
-      </w:r>
-      <w:r>
-        <w:rPr>
-          <w:b/>
-          <w:color w:val="B7B7B7"/>
-        </w:rPr>
-        <w:t xml:space="preserve">d processors can do this for you. In </w:t>
+        <w:t xml:space="preserve">[Instructions: We have provided a table of contents. If the table of contents is not showing up correctly in your word processor of choice, please update it. The table of contents should show each section of the document and page numbers or links. Most word processors can do this for you. In </w:t>
       </w:r>
       <w:hyperlink r:id="rId10">
         <w:r>
@@ -1297,8 +1281,8 @@
         <w:spacing w:before="480" w:after="180" w:line="240" w:lineRule="auto"/>
         <w:contextualSpacing w:val="0"/>
       </w:pPr>
-      <w:bookmarkStart w:id="10" w:name="_zakt536q9xt3" w:colFirst="0" w:colLast="0"/>
-      <w:bookmarkEnd w:id="10"/>
+      <w:bookmarkStart w:id="9" w:name="_zakt536q9xt3" w:colFirst="0" w:colLast="0"/>
+      <w:bookmarkEnd w:id="9"/>
       <w:r>
         <w:t>Introduction</w:t>
       </w:r>
@@ -1309,8 +1293,8 @@
         <w:pStyle w:val="berschrift2"/>
         <w:contextualSpacing w:val="0"/>
       </w:pPr>
-      <w:bookmarkStart w:id="11" w:name="_52ybytyytfvs" w:colFirst="0" w:colLast="0"/>
-      <w:bookmarkEnd w:id="11"/>
+      <w:bookmarkStart w:id="10" w:name="_52ybytyytfvs" w:colFirst="0" w:colLast="0"/>
+      <w:bookmarkEnd w:id="10"/>
       <w:r>
         <w:t>Purpose of the Safety Plan</w:t>
       </w:r>
@@ -1330,14 +1314,142 @@
         <w:t>[Instructions: Answer what is the purpose of a safety plan?]</w:t>
       </w:r>
     </w:p>
-    <w:p/>
+    <w:p>
+      <w:pPr>
+        <w:pBdr>
+          <w:top w:val="none" w:sz="0" w:space="0" w:color="auto"/>
+          <w:left w:val="none" w:sz="0" w:space="0" w:color="auto"/>
+          <w:bottom w:val="none" w:sz="0" w:space="0" w:color="auto"/>
+          <w:right w:val="none" w:sz="0" w:space="0" w:color="auto"/>
+          <w:between w:val="none" w:sz="0" w:space="0" w:color="auto"/>
+        </w:pBdr>
+        <w:spacing w:line="240" w:lineRule="auto"/>
+        <w:rPr>
+          <w:rFonts w:ascii="Times New Roman" w:eastAsia="Times New Roman" w:hAnsi="Times New Roman" w:cs="Times New Roman"/>
+          <w:color w:val="auto"/>
+          <w:sz w:val="24"/>
+          <w:szCs w:val="24"/>
+          <w:lang w:val="en-US"/>
+        </w:rPr>
+      </w:pPr>
+      <w:r>
+        <w:rPr>
+          <w:rFonts w:ascii="Times New Roman" w:eastAsia="Times New Roman" w:hAnsi="Times New Roman" w:cs="Times New Roman"/>
+          <w:color w:val="auto"/>
+          <w:sz w:val="24"/>
+          <w:szCs w:val="24"/>
+          <w:lang w:val="en-US"/>
+        </w:rPr>
+        <w:t>The purpose of this s</w:t>
+      </w:r>
+      <w:r>
+        <w:rPr>
+          <w:rFonts w:ascii="Times New Roman" w:eastAsia="Times New Roman" w:hAnsi="Times New Roman" w:cs="Times New Roman"/>
+          <w:color w:val="auto"/>
+          <w:sz w:val="24"/>
+          <w:szCs w:val="24"/>
+          <w:lang w:val="en-US"/>
+        </w:rPr>
+        <w:t xml:space="preserve">afety plan </w:t>
+      </w:r>
+      <w:r>
+        <w:rPr>
+          <w:rFonts w:ascii="Times New Roman" w:eastAsia="Times New Roman" w:hAnsi="Times New Roman" w:cs="Times New Roman"/>
+          <w:color w:val="auto"/>
+          <w:sz w:val="24"/>
+          <w:szCs w:val="24"/>
+          <w:lang w:val="en-US"/>
+        </w:rPr>
+        <w:t xml:space="preserve">is to </w:t>
+      </w:r>
+      <w:r>
+        <w:rPr>
+          <w:rFonts w:ascii="Times New Roman" w:eastAsia="Times New Roman" w:hAnsi="Times New Roman" w:cs="Times New Roman"/>
+          <w:color w:val="auto"/>
+          <w:sz w:val="24"/>
+          <w:szCs w:val="24"/>
+          <w:lang w:val="en-US"/>
+        </w:rPr>
+        <w:t>provide</w:t>
+      </w:r>
+      <w:r>
+        <w:rPr>
+          <w:rFonts w:ascii="Times New Roman" w:eastAsia="Times New Roman" w:hAnsi="Times New Roman" w:cs="Times New Roman"/>
+          <w:color w:val="auto"/>
+          <w:sz w:val="24"/>
+          <w:szCs w:val="24"/>
+          <w:lang w:val="en-US"/>
+        </w:rPr>
+        <w:t xml:space="preserve"> </w:t>
+      </w:r>
+      <w:r>
+        <w:rPr>
+          <w:rFonts w:ascii="Times New Roman" w:eastAsia="Times New Roman" w:hAnsi="Times New Roman" w:cs="Times New Roman"/>
+          <w:color w:val="auto"/>
+          <w:sz w:val="24"/>
+          <w:szCs w:val="24"/>
+          <w:lang w:val="en-US"/>
+        </w:rPr>
+        <w:t xml:space="preserve">an overall framework for a </w:t>
+      </w:r>
+      <w:r>
+        <w:rPr>
+          <w:rFonts w:ascii="Times New Roman" w:eastAsia="Times New Roman" w:hAnsi="Times New Roman" w:cs="Times New Roman"/>
+          <w:color w:val="auto"/>
+          <w:sz w:val="24"/>
+          <w:szCs w:val="24"/>
+          <w:lang w:val="en-US"/>
+        </w:rPr>
+        <w:t>the Lane Assistance item, and to assign roles and responsibilities for fun</w:t>
+      </w:r>
+      <w:r>
+        <w:rPr>
+          <w:rFonts w:ascii="Times New Roman" w:eastAsia="Times New Roman" w:hAnsi="Times New Roman" w:cs="Times New Roman"/>
+          <w:color w:val="auto"/>
+          <w:sz w:val="24"/>
+          <w:szCs w:val="24"/>
+          <w:lang w:val="en-US"/>
+        </w:rPr>
+        <w:t>c</w:t>
+      </w:r>
+      <w:r>
+        <w:rPr>
+          <w:rFonts w:ascii="Times New Roman" w:eastAsia="Times New Roman" w:hAnsi="Times New Roman" w:cs="Times New Roman"/>
+          <w:color w:val="auto"/>
+          <w:sz w:val="24"/>
+          <w:szCs w:val="24"/>
+          <w:lang w:val="en-US"/>
+        </w:rPr>
+        <w:t>ti</w:t>
+      </w:r>
+      <w:r>
+        <w:rPr>
+          <w:rFonts w:ascii="Times New Roman" w:eastAsia="Times New Roman" w:hAnsi="Times New Roman" w:cs="Times New Roman"/>
+          <w:color w:val="auto"/>
+          <w:sz w:val="24"/>
+          <w:szCs w:val="24"/>
+          <w:lang w:val="en-US"/>
+        </w:rPr>
+        <w:t>on</w:t>
+      </w:r>
+      <w:r>
+        <w:rPr>
+          <w:rFonts w:ascii="Times New Roman" w:eastAsia="Times New Roman" w:hAnsi="Times New Roman" w:cs="Times New Roman"/>
+          <w:color w:val="auto"/>
+          <w:sz w:val="24"/>
+          <w:szCs w:val="24"/>
+          <w:lang w:val="en-US"/>
+        </w:rPr>
+        <w:t>al safety for this item.</w:t>
+      </w:r>
+    </w:p>
     <w:p>
       <w:pPr>
         <w:pStyle w:val="berschrift2"/>
         <w:contextualSpacing w:val="0"/>
       </w:pPr>
-      <w:bookmarkStart w:id="12" w:name="_sh22j99mm02k" w:colFirst="0" w:colLast="0"/>
-      <w:bookmarkEnd w:id="12"/>
+      <w:bookmarkStart w:id="11" w:name="_sh22j99mm02k" w:colFirst="0" w:colLast="0"/>
+      <w:bookmarkEnd w:id="11"/>
       <w:r>
         <w:t>Scope of the Project</w:t>
       </w:r>
@@ -1404,10 +1516,7 @@
         <w:ind w:firstLine="720"/>
       </w:pPr>
       <w:r>
-        <w:t>Product Development at the Hardwa</w:t>
-      </w:r>
-      <w:r>
-        <w:t>re Level</w:t>
+        <w:t>Product Development at the Hardware Level</w:t>
       </w:r>
     </w:p>
     <w:p>
@@ -1424,8 +1533,8 @@
         <w:pStyle w:val="berschrift2"/>
         <w:contextualSpacing w:val="0"/>
       </w:pPr>
-      <w:bookmarkStart w:id="13" w:name="_fzzlhwsfq6ys" w:colFirst="0" w:colLast="0"/>
-      <w:bookmarkEnd w:id="13"/>
+      <w:bookmarkStart w:id="12" w:name="_fzzlhwsfq6ys" w:colFirst="0" w:colLast="0"/>
+      <w:bookmarkEnd w:id="12"/>
       <w:r>
         <w:t>Deliverables of the Project</w:t>
       </w:r>
@@ -1473,10 +1582,7 @@
     <w:p>
       <w:r>
         <w:tab/>
-        <w:t xml:space="preserve">Technical </w:t>
-      </w:r>
-      <w:r>
-        <w:t>Safety Concept</w:t>
+        <w:t>Technical Safety Concept</w:t>
       </w:r>
     </w:p>
     <w:p>
@@ -1492,8 +1598,8 @@
         <w:pStyle w:val="berschrift1"/>
         <w:contextualSpacing w:val="0"/>
       </w:pPr>
-      <w:bookmarkStart w:id="14" w:name="_t6m96u2v69wo" w:colFirst="0" w:colLast="0"/>
-      <w:bookmarkEnd w:id="14"/>
+      <w:bookmarkStart w:id="13" w:name="_t6m96u2v69wo" w:colFirst="0" w:colLast="0"/>
+      <w:bookmarkEnd w:id="13"/>
       <w:r>
         <w:lastRenderedPageBreak/>
         <w:t>Item Definition</w:t>
@@ -1501,6 +1607,15 @@
     </w:p>
     <w:p/>
     <w:p>
+      <w:r>
+        <w:t>We the purpose of this safety plan is to provide an overall framework for the Lane</w:t>
+      </w:r>
+      <w:r>
+        <w:t xml:space="preserve"> Assistance item, and to assign roles and responsibilities for functional safety.</w:t>
+      </w:r>
+    </w:p>
+    <w:p/>
+    <w:p>
       <w:pPr>
         <w:rPr>
           <w:b/>
@@ -1662,6 +1777,14 @@
           <w:color w:val="B7B7B7"/>
         </w:rPr>
       </w:pPr>
+    </w:p>
+    <w:p>
+      <w:pPr>
+        <w:rPr>
+          <w:b/>
+          <w:color w:val="B7B7B7"/>
+        </w:rPr>
+      </w:pPr>
       <w:r>
         <w:rPr>
           <w:b/>
@@ -1768,14 +1891,7 @@
           <w:b/>
           <w:color w:val="B7B7B7"/>
         </w:rPr>
-        <w:t>Option</w:t>
-      </w:r>
-      <w:r>
-        <w:rPr>
-          <w:b/>
-          <w:color w:val="B7B7B7"/>
-        </w:rPr>
-        <w:t>ally, include information about these points as well. These were not included in the lectures, but you might be able to find this information online:</w:t>
+        <w:t>Optionally, include information about these points as well. These were not included in the lectures, but you might be able to find this information online:</w:t>
       </w:r>
     </w:p>
     <w:p>
@@ -1796,14 +1912,7 @@
           <w:b/>
           <w:color w:val="B7B7B7"/>
         </w:rPr>
-        <w:t>Operational and Environmental Constraints. This could especially be limited to camera performance; lane li</w:t>
-      </w:r>
-      <w:r>
-        <w:rPr>
-          <w:b/>
-          <w:color w:val="B7B7B7"/>
-        </w:rPr>
-        <w:t xml:space="preserve">nes are difficult to detect in snow, fog, </w:t>
+        <w:t xml:space="preserve">Operational and Environmental Constraints. This could especially be limited to camera performance; lane lines are difficult to detect in snow, fog, </w:t>
       </w:r>
       <w:proofErr w:type="spellStart"/>
       <w:r>
@@ -1901,12 +2010,380 @@
         <w:t>]</w:t>
       </w:r>
     </w:p>
+    <w:p>
+      <w:pPr>
+        <w:rPr>
+          <w:b/>
+          <w:color w:val="B7B7B7"/>
+        </w:rPr>
+      </w:pPr>
+    </w:p>
+    <w:p>
+      <w:r>
+        <w:lastRenderedPageBreak/>
+        <w:t>The lane assistance item alerts the driver that the vehicle has accidentally departed its lane, and attempts to steer the vehicle back toward the center of the lane.</w:t>
+      </w:r>
+    </w:p>
     <w:p/>
     <w:p>
-      <w:r>
-        <w:br w:type="page"/>
-      </w:r>
-    </w:p>
+      <w:pPr>
+        <w:pBdr>
+          <w:top w:val="none" w:sz="0" w:space="0" w:color="auto"/>
+          <w:left w:val="none" w:sz="0" w:space="0" w:color="auto"/>
+          <w:bottom w:val="none" w:sz="0" w:space="0" w:color="auto"/>
+          <w:right w:val="none" w:sz="0" w:space="0" w:color="auto"/>
+          <w:between w:val="none" w:sz="0" w:space="0" w:color="auto"/>
+        </w:pBdr>
+        <w:spacing w:before="100" w:beforeAutospacing="1" w:after="100" w:afterAutospacing="1" w:line="240" w:lineRule="auto"/>
+        <w:rPr>
+          <w:rFonts w:ascii="Times New Roman" w:eastAsia="Times New Roman" w:hAnsi="Times New Roman" w:cs="Times New Roman"/>
+          <w:color w:val="auto"/>
+          <w:sz w:val="24"/>
+          <w:szCs w:val="24"/>
+          <w:lang w:val="en-US"/>
+        </w:rPr>
+      </w:pPr>
+      <w:r>
+        <w:rPr>
+          <w:rFonts w:ascii="Times New Roman" w:eastAsia="Times New Roman" w:hAnsi="Times New Roman" w:cs="Times New Roman"/>
+          <w:color w:val="auto"/>
+          <w:sz w:val="24"/>
+          <w:szCs w:val="24"/>
+          <w:lang w:val="en-US"/>
+        </w:rPr>
+        <w:t>The Lane Assistance System will have two functions:</w:t>
+      </w:r>
+    </w:p>
+    <w:p>
+      <w:pPr>
+        <w:numPr>
+          <w:ilvl w:val="0"/>
+          <w:numId w:val="4"/>
+        </w:numPr>
+        <w:pBdr>
+          <w:top w:val="none" w:sz="0" w:space="0" w:color="auto"/>
+          <w:left w:val="none" w:sz="0" w:space="0" w:color="auto"/>
+          <w:bottom w:val="none" w:sz="0" w:space="0" w:color="auto"/>
+          <w:right w:val="none" w:sz="0" w:space="0" w:color="auto"/>
+          <w:between w:val="none" w:sz="0" w:space="0" w:color="auto"/>
+        </w:pBdr>
+        <w:spacing w:before="100" w:beforeAutospacing="1" w:after="100" w:afterAutospacing="1" w:line="240" w:lineRule="auto"/>
+        <w:rPr>
+          <w:rFonts w:ascii="Times New Roman" w:eastAsia="Times New Roman" w:hAnsi="Times New Roman" w:cs="Times New Roman"/>
+          <w:color w:val="auto"/>
+          <w:sz w:val="24"/>
+          <w:szCs w:val="24"/>
+          <w:lang w:val="de-DE"/>
+        </w:rPr>
+      </w:pPr>
+      <w:r>
+        <w:rPr>
+          <w:rFonts w:ascii="Times New Roman" w:eastAsia="Times New Roman" w:hAnsi="Times New Roman" w:cs="Times New Roman"/>
+          <w:color w:val="auto"/>
+          <w:sz w:val="24"/>
+          <w:szCs w:val="24"/>
+          <w:lang w:val="de-DE"/>
+        </w:rPr>
+        <w:t xml:space="preserve">Lane </w:t>
+      </w:r>
+      <w:proofErr w:type="spellStart"/>
+      <w:r>
+        <w:rPr>
+          <w:rFonts w:ascii="Times New Roman" w:eastAsia="Times New Roman" w:hAnsi="Times New Roman" w:cs="Times New Roman"/>
+          <w:color w:val="auto"/>
+          <w:sz w:val="24"/>
+          <w:szCs w:val="24"/>
+          <w:lang w:val="de-DE"/>
+        </w:rPr>
+        <w:t>departure</w:t>
+      </w:r>
+      <w:proofErr w:type="spellEnd"/>
+      <w:r>
+        <w:rPr>
+          <w:rFonts w:ascii="Times New Roman" w:eastAsia="Times New Roman" w:hAnsi="Times New Roman" w:cs="Times New Roman"/>
+          <w:color w:val="auto"/>
+          <w:sz w:val="24"/>
+          <w:szCs w:val="24"/>
+          <w:lang w:val="de-DE"/>
+        </w:rPr>
+        <w:t xml:space="preserve"> </w:t>
+      </w:r>
+      <w:proofErr w:type="spellStart"/>
+      <w:r>
+        <w:rPr>
+          <w:rFonts w:ascii="Times New Roman" w:eastAsia="Times New Roman" w:hAnsi="Times New Roman" w:cs="Times New Roman"/>
+          <w:color w:val="auto"/>
+          <w:sz w:val="24"/>
+          <w:szCs w:val="24"/>
+          <w:lang w:val="de-DE"/>
+        </w:rPr>
+        <w:t>warning</w:t>
+      </w:r>
+      <w:proofErr w:type="spellEnd"/>
+    </w:p>
+    <w:p>
+      <w:pPr>
+        <w:numPr>
+          <w:ilvl w:val="0"/>
+          <w:numId w:val="4"/>
+        </w:numPr>
+        <w:pBdr>
+          <w:top w:val="none" w:sz="0" w:space="0" w:color="auto"/>
+          <w:left w:val="none" w:sz="0" w:space="0" w:color="auto"/>
+          <w:bottom w:val="none" w:sz="0" w:space="0" w:color="auto"/>
+          <w:right w:val="none" w:sz="0" w:space="0" w:color="auto"/>
+          <w:between w:val="none" w:sz="0" w:space="0" w:color="auto"/>
+        </w:pBdr>
+        <w:spacing w:before="100" w:beforeAutospacing="1" w:after="100" w:afterAutospacing="1" w:line="240" w:lineRule="auto"/>
+        <w:rPr>
+          <w:rFonts w:ascii="Times New Roman" w:eastAsia="Times New Roman" w:hAnsi="Times New Roman" w:cs="Times New Roman"/>
+          <w:color w:val="auto"/>
+          <w:sz w:val="24"/>
+          <w:szCs w:val="24"/>
+          <w:lang w:val="de-DE"/>
+        </w:rPr>
+      </w:pPr>
+      <w:r>
+        <w:rPr>
+          <w:rFonts w:ascii="Times New Roman" w:eastAsia="Times New Roman" w:hAnsi="Times New Roman" w:cs="Times New Roman"/>
+          <w:color w:val="auto"/>
+          <w:sz w:val="24"/>
+          <w:szCs w:val="24"/>
+          <w:lang w:val="de-DE"/>
+        </w:rPr>
+        <w:t xml:space="preserve">Lane </w:t>
+      </w:r>
+      <w:proofErr w:type="spellStart"/>
+      <w:r>
+        <w:rPr>
+          <w:rFonts w:ascii="Times New Roman" w:eastAsia="Times New Roman" w:hAnsi="Times New Roman" w:cs="Times New Roman"/>
+          <w:color w:val="auto"/>
+          <w:sz w:val="24"/>
+          <w:szCs w:val="24"/>
+          <w:lang w:val="de-DE"/>
+        </w:rPr>
+        <w:t>keeping</w:t>
+      </w:r>
+      <w:proofErr w:type="spellEnd"/>
+      <w:r>
+        <w:rPr>
+          <w:rFonts w:ascii="Times New Roman" w:eastAsia="Times New Roman" w:hAnsi="Times New Roman" w:cs="Times New Roman"/>
+          <w:color w:val="auto"/>
+          <w:sz w:val="24"/>
+          <w:szCs w:val="24"/>
+          <w:lang w:val="de-DE"/>
+        </w:rPr>
+        <w:t xml:space="preserve"> </w:t>
+      </w:r>
+      <w:proofErr w:type="spellStart"/>
+      <w:r>
+        <w:rPr>
+          <w:rFonts w:ascii="Times New Roman" w:eastAsia="Times New Roman" w:hAnsi="Times New Roman" w:cs="Times New Roman"/>
+          <w:color w:val="auto"/>
+          <w:sz w:val="24"/>
+          <w:szCs w:val="24"/>
+          <w:lang w:val="de-DE"/>
+        </w:rPr>
+        <w:t>assistance</w:t>
+      </w:r>
+      <w:proofErr w:type="spellEnd"/>
+    </w:p>
+    <w:p>
+      <w:pPr>
+        <w:pBdr>
+          <w:top w:val="none" w:sz="0" w:space="0" w:color="auto"/>
+          <w:left w:val="none" w:sz="0" w:space="0" w:color="auto"/>
+          <w:bottom w:val="none" w:sz="0" w:space="0" w:color="auto"/>
+          <w:right w:val="none" w:sz="0" w:space="0" w:color="auto"/>
+          <w:between w:val="none" w:sz="0" w:space="0" w:color="auto"/>
+        </w:pBdr>
+        <w:spacing w:before="100" w:beforeAutospacing="1" w:after="100" w:afterAutospacing="1" w:line="240" w:lineRule="auto"/>
+        <w:rPr>
+          <w:rFonts w:ascii="Times New Roman" w:eastAsia="Times New Roman" w:hAnsi="Times New Roman" w:cs="Times New Roman"/>
+          <w:color w:val="auto"/>
+          <w:sz w:val="24"/>
+          <w:szCs w:val="24"/>
+          <w:lang w:val="de-DE"/>
+        </w:rPr>
+      </w:pPr>
+    </w:p>
+    <w:p>
+      <w:pPr>
+        <w:pBdr>
+          <w:top w:val="none" w:sz="0" w:space="0" w:color="auto"/>
+          <w:left w:val="none" w:sz="0" w:space="0" w:color="auto"/>
+          <w:bottom w:val="none" w:sz="0" w:space="0" w:color="auto"/>
+          <w:right w:val="none" w:sz="0" w:space="0" w:color="auto"/>
+          <w:between w:val="none" w:sz="0" w:space="0" w:color="auto"/>
+        </w:pBdr>
+        <w:spacing w:line="240" w:lineRule="auto"/>
+        <w:rPr>
+          <w:rFonts w:ascii="Times New Roman" w:eastAsia="Times New Roman" w:hAnsi="Times New Roman" w:cs="Times New Roman"/>
+          <w:color w:val="auto"/>
+          <w:sz w:val="24"/>
+          <w:szCs w:val="24"/>
+          <w:lang w:val="en-US"/>
+        </w:rPr>
+      </w:pPr>
+      <w:r>
+        <w:rPr>
+          <w:rFonts w:ascii="Times New Roman" w:eastAsia="Times New Roman" w:hAnsi="Times New Roman" w:cs="Times New Roman"/>
+          <w:color w:val="auto"/>
+          <w:sz w:val="24"/>
+          <w:szCs w:val="24"/>
+          <w:lang w:val="en-US"/>
+        </w:rPr>
+        <w:t>The lane departure warning function shall apply an oscillating steering torque to provide the driver a haptic feedback.</w:t>
+      </w:r>
+    </w:p>
+    <w:p>
+      <w:pPr>
+        <w:pBdr>
+          <w:top w:val="none" w:sz="0" w:space="0" w:color="auto"/>
+          <w:left w:val="none" w:sz="0" w:space="0" w:color="auto"/>
+          <w:bottom w:val="none" w:sz="0" w:space="0" w:color="auto"/>
+          <w:right w:val="none" w:sz="0" w:space="0" w:color="auto"/>
+          <w:between w:val="none" w:sz="0" w:space="0" w:color="auto"/>
+        </w:pBdr>
+        <w:spacing w:line="240" w:lineRule="auto"/>
+        <w:rPr>
+          <w:rFonts w:ascii="Times New Roman" w:eastAsia="Times New Roman" w:hAnsi="Times New Roman" w:cs="Times New Roman"/>
+          <w:color w:val="auto"/>
+          <w:sz w:val="24"/>
+          <w:szCs w:val="24"/>
+          <w:lang w:val="en-US"/>
+        </w:rPr>
+      </w:pPr>
+    </w:p>
+    <w:p>
+      <w:pPr>
+        <w:pBdr>
+          <w:top w:val="none" w:sz="0" w:space="0" w:color="auto"/>
+          <w:left w:val="none" w:sz="0" w:space="0" w:color="auto"/>
+          <w:bottom w:val="none" w:sz="0" w:space="0" w:color="auto"/>
+          <w:right w:val="none" w:sz="0" w:space="0" w:color="auto"/>
+          <w:between w:val="none" w:sz="0" w:space="0" w:color="auto"/>
+        </w:pBdr>
+        <w:spacing w:line="240" w:lineRule="auto"/>
+        <w:rPr>
+          <w:rFonts w:ascii="Times New Roman" w:eastAsia="Times New Roman" w:hAnsi="Times New Roman" w:cs="Times New Roman"/>
+          <w:color w:val="auto"/>
+          <w:sz w:val="24"/>
+          <w:szCs w:val="24"/>
+          <w:lang w:val="en-US"/>
+        </w:rPr>
+      </w:pPr>
+      <w:r>
+        <w:rPr>
+          <w:rFonts w:ascii="Times New Roman" w:eastAsia="Times New Roman" w:hAnsi="Times New Roman" w:cs="Times New Roman"/>
+          <w:color w:val="auto"/>
+          <w:sz w:val="24"/>
+          <w:szCs w:val="24"/>
+          <w:lang w:val="en-US"/>
+        </w:rPr>
+        <w:t>The lane keeping assistance function shall apply the steering torque when active in order to stay in ego lane</w:t>
+      </w:r>
+      <w:r>
+        <w:rPr>
+          <w:rFonts w:ascii="Times New Roman" w:eastAsia="Times New Roman" w:hAnsi="Times New Roman" w:cs="Times New Roman"/>
+          <w:color w:val="auto"/>
+          <w:sz w:val="24"/>
+          <w:szCs w:val="24"/>
+          <w:lang w:val="en-US"/>
+        </w:rPr>
+        <w:t>.</w:t>
+      </w:r>
+    </w:p>
+    <w:p>
+      <w:pPr>
+        <w:pBdr>
+          <w:top w:val="none" w:sz="0" w:space="0" w:color="auto"/>
+          <w:left w:val="none" w:sz="0" w:space="0" w:color="auto"/>
+          <w:bottom w:val="none" w:sz="0" w:space="0" w:color="auto"/>
+          <w:right w:val="none" w:sz="0" w:space="0" w:color="auto"/>
+          <w:between w:val="none" w:sz="0" w:space="0" w:color="auto"/>
+        </w:pBdr>
+        <w:spacing w:before="100" w:beforeAutospacing="1" w:after="100" w:afterAutospacing="1" w:line="240" w:lineRule="auto"/>
+        <w:rPr>
+          <w:rFonts w:ascii="Times New Roman" w:eastAsia="Times New Roman" w:hAnsi="Times New Roman" w:cs="Times New Roman"/>
+          <w:color w:val="auto"/>
+          <w:sz w:val="24"/>
+          <w:szCs w:val="24"/>
+          <w:lang w:val="en-US"/>
+        </w:rPr>
+      </w:pPr>
+      <w:r>
+        <w:rPr>
+          <w:rFonts w:ascii="Times New Roman" w:eastAsia="Times New Roman" w:hAnsi="Times New Roman" w:cs="Times New Roman"/>
+          <w:color w:val="auto"/>
+          <w:sz w:val="24"/>
+          <w:szCs w:val="24"/>
+          <w:lang w:val="en-US"/>
+        </w:rPr>
+        <w:t xml:space="preserve">The camera subsystem, the electronic power steering subsystem, and the car display system are </w:t>
+      </w:r>
+      <w:r>
+        <w:rPr>
+          <w:rFonts w:ascii="Times New Roman" w:eastAsia="Times New Roman" w:hAnsi="Times New Roman" w:cs="Times New Roman"/>
+          <w:color w:val="auto"/>
+          <w:sz w:val="24"/>
+          <w:szCs w:val="24"/>
+          <w:lang w:val="en-US"/>
+        </w:rPr>
+        <w:t>all responsible for each of the functions.</w:t>
+      </w:r>
+    </w:p>
+    <w:p>
+      <w:r>
+        <w:rPr>
+          <w:noProof/>
+        </w:rPr>
+        <w:drawing>
+          <wp:inline distT="0" distB="0" distL="0" distR="0">
+            <wp:extent cx="5943600" cy="3343275"/>
+            <wp:effectExtent l="0" t="0" r="0" b="0"/>
+            <wp:docPr id="5" name="Grafik 5"/>
+            <wp:cNvGraphicFramePr>
+              <a:graphicFrameLocks xmlns:a="http://schemas.openxmlformats.org/drawingml/2006/main" noChangeAspect="1"/>
+            </wp:cNvGraphicFramePr>
+            <a:graphic xmlns:a="http://schemas.openxmlformats.org/drawingml/2006/main">
+              <a:graphicData uri="http://schemas.openxmlformats.org/drawingml/2006/picture">
+                <pic:pic xmlns:pic="http://schemas.openxmlformats.org/drawingml/2006/picture">
+                  <pic:nvPicPr>
+                    <pic:cNvPr id="5" name="graphic_asset_2.png"/>
+                    <pic:cNvPicPr/>
+                  </pic:nvPicPr>
+                  <pic:blipFill>
+                    <a:blip r:embed="rId12" cstate="print">
+                      <a:extLst>
+                        <a:ext uri="{28A0092B-C50C-407E-A947-70E740481C1C}">
+                          <a14:useLocalDpi xmlns:a14="http://schemas.microsoft.com/office/drawing/2010/main" val="0"/>
+                        </a:ext>
+                      </a:extLst>
+                    </a:blip>
+                    <a:stretch>
+                      <a:fillRect/>
+                    </a:stretch>
+                  </pic:blipFill>
+                  <pic:spPr>
+                    <a:xfrm>
+                      <a:off x="0" y="0"/>
+                      <a:ext cx="5943600" cy="3343275"/>
+                    </a:xfrm>
+                    <a:prstGeom prst="rect">
+                      <a:avLst/>
+                    </a:prstGeom>
+                  </pic:spPr>
+                </pic:pic>
+              </a:graphicData>
+            </a:graphic>
+          </wp:inline>
+        </w:drawing>
+      </w:r>
+      <w:bookmarkStart w:id="14" w:name="_GoBack"/>
+      <w:bookmarkEnd w:id="14"/>
+    </w:p>
+    <w:p/>
     <w:p/>
     <w:p>
       <w:pPr>
@@ -1916,6 +2393,7 @@
       <w:bookmarkStart w:id="15" w:name="_km1cu1hyl182" w:colFirst="0" w:colLast="0"/>
       <w:bookmarkEnd w:id="15"/>
       <w:r>
+        <w:lastRenderedPageBreak/>
         <w:t>Goals and Measures</w:t>
       </w:r>
     </w:p>
@@ -2125,12 +2603,6 @@
           <w:insideV w:val="single" w:sz="8" w:space="0" w:color="000000"/>
         </w:tblBorders>
         <w:tblLayout w:type="fixed"/>
-        <w:tblCellMar>
-          <w:top w:w="0" w:type="dxa"/>
-          <w:left w:w="0" w:type="dxa"/>
-          <w:bottom w:w="0" w:type="dxa"/>
-          <w:right w:w="0" w:type="dxa"/>
-        </w:tblCellMar>
         <w:tblLook w:val="0600" w:firstRow="0" w:lastRow="0" w:firstColumn="0" w:lastColumn="0" w:noHBand="1" w:noVBand="1"/>
       </w:tblPr>
       <w:tblGrid>
@@ -2139,14 +2611,6 @@
         <w:gridCol w:w="3405"/>
       </w:tblGrid>
       <w:tr>
-        <w:tblPrEx>
-          <w:tblCellMar>
-            <w:top w:w="0" w:type="dxa"/>
-            <w:left w:w="0" w:type="dxa"/>
-            <w:bottom w:w="0" w:type="dxa"/>
-            <w:right w:w="0" w:type="dxa"/>
-          </w:tblCellMar>
-        </w:tblPrEx>
         <w:tc>
           <w:tcPr>
             <w:tcW w:w="3750" w:type="dxa"/>
@@ -2185,10 +2649,7 @@
               <w:spacing w:line="240" w:lineRule="auto"/>
             </w:pPr>
             <w:r>
-              <w:t>Re</w:t>
-            </w:r>
-            <w:r>
-              <w:t>sponsibility</w:t>
+              <w:t>Responsibility</w:t>
             </w:r>
           </w:p>
         </w:tc>
@@ -2215,14 +2676,6 @@
         </w:tc>
       </w:tr>
       <w:tr>
-        <w:tblPrEx>
-          <w:tblCellMar>
-            <w:top w:w="0" w:type="dxa"/>
-            <w:left w:w="0" w:type="dxa"/>
-            <w:bottom w:w="0" w:type="dxa"/>
-            <w:right w:w="0" w:type="dxa"/>
-          </w:tblCellMar>
-        </w:tblPrEx>
         <w:trPr>
           <w:trHeight w:val="420"/>
         </w:trPr>
@@ -2285,14 +2738,6 @@
         </w:tc>
       </w:tr>
       <w:tr>
-        <w:tblPrEx>
-          <w:tblCellMar>
-            <w:top w:w="0" w:type="dxa"/>
-            <w:left w:w="0" w:type="dxa"/>
-            <w:bottom w:w="0" w:type="dxa"/>
-            <w:right w:w="0" w:type="dxa"/>
-          </w:tblCellMar>
-        </w:tblPrEx>
         <w:trPr>
           <w:trHeight w:val="420"/>
         </w:trPr>
@@ -2355,14 +2800,6 @@
         </w:tc>
       </w:tr>
       <w:tr>
-        <w:tblPrEx>
-          <w:tblCellMar>
-            <w:top w:w="0" w:type="dxa"/>
-            <w:left w:w="0" w:type="dxa"/>
-            <w:bottom w:w="0" w:type="dxa"/>
-            <w:right w:w="0" w:type="dxa"/>
-          </w:tblCellMar>
-        </w:tblPrEx>
         <w:trPr>
           <w:trHeight w:val="420"/>
         </w:trPr>
@@ -2425,14 +2862,6 @@
         </w:tc>
       </w:tr>
       <w:tr>
-        <w:tblPrEx>
-          <w:tblCellMar>
-            <w:top w:w="0" w:type="dxa"/>
-            <w:left w:w="0" w:type="dxa"/>
-            <w:bottom w:w="0" w:type="dxa"/>
-            <w:right w:w="0" w:type="dxa"/>
-          </w:tblCellMar>
-        </w:tblPrEx>
         <w:trPr>
           <w:trHeight w:val="420"/>
         </w:trPr>
@@ -2495,14 +2924,6 @@
         </w:tc>
       </w:tr>
       <w:tr>
-        <w:tblPrEx>
-          <w:tblCellMar>
-            <w:top w:w="0" w:type="dxa"/>
-            <w:left w:w="0" w:type="dxa"/>
-            <w:bottom w:w="0" w:type="dxa"/>
-            <w:right w:w="0" w:type="dxa"/>
-          </w:tblCellMar>
-        </w:tblPrEx>
         <w:trPr>
           <w:trHeight w:val="420"/>
         </w:trPr>
@@ -2565,14 +2986,6 @@
         </w:tc>
       </w:tr>
       <w:tr>
-        <w:tblPrEx>
-          <w:tblCellMar>
-            <w:top w:w="0" w:type="dxa"/>
-            <w:left w:w="0" w:type="dxa"/>
-            <w:bottom w:w="0" w:type="dxa"/>
-            <w:right w:w="0" w:type="dxa"/>
-          </w:tblCellMar>
-        </w:tblPrEx>
         <w:trPr>
           <w:trHeight w:val="420"/>
         </w:trPr>
@@ -2635,14 +3048,6 @@
         </w:tc>
       </w:tr>
       <w:tr>
-        <w:tblPrEx>
-          <w:tblCellMar>
-            <w:top w:w="0" w:type="dxa"/>
-            <w:left w:w="0" w:type="dxa"/>
-            <w:bottom w:w="0" w:type="dxa"/>
-            <w:right w:w="0" w:type="dxa"/>
-          </w:tblCellMar>
-        </w:tblPrEx>
         <w:trPr>
           <w:trHeight w:val="420"/>
         </w:trPr>
@@ -2662,7 +3067,6 @@
               <w:spacing w:line="240" w:lineRule="auto"/>
             </w:pPr>
             <w:r>
-              <w:lastRenderedPageBreak/>
               <w:t>Perform regular functional safety audits</w:t>
             </w:r>
           </w:p>
@@ -2706,14 +3110,6 @@
         </w:tc>
       </w:tr>
       <w:tr>
-        <w:tblPrEx>
-          <w:tblCellMar>
-            <w:top w:w="0" w:type="dxa"/>
-            <w:left w:w="0" w:type="dxa"/>
-            <w:bottom w:w="0" w:type="dxa"/>
-            <w:right w:w="0" w:type="dxa"/>
-          </w:tblCellMar>
-        </w:tblPrEx>
         <w:trPr>
           <w:trHeight w:val="420"/>
         </w:trPr>
@@ -2733,6 +3129,7 @@
               <w:spacing w:before="60" w:after="60"/>
             </w:pPr>
             <w:r>
+              <w:lastRenderedPageBreak/>
               <w:t xml:space="preserve">Perform functional safety pre-assessment prior to audit by external functional safety assessor </w:t>
             </w:r>
           </w:p>
@@ -2776,14 +3173,6 @@
         </w:tc>
       </w:tr>
       <w:tr>
-        <w:tblPrEx>
-          <w:tblCellMar>
-            <w:top w:w="0" w:type="dxa"/>
-            <w:left w:w="0" w:type="dxa"/>
-            <w:bottom w:w="0" w:type="dxa"/>
-            <w:right w:w="0" w:type="dxa"/>
-          </w:tblCellMar>
-        </w:tblPrEx>
         <w:trPr>
           <w:trHeight w:val="420"/>
         </w:trPr>
@@ -2885,14 +3274,7 @@
           <w:b/>
           <w:color w:val="B7B7B7"/>
         </w:rPr>
-        <w:t>Describe t</w:t>
-      </w:r>
-      <w:r>
-        <w:rPr>
-          <w:b/>
-          <w:color w:val="B7B7B7"/>
-        </w:rPr>
-        <w:t>he characteristics of your company's safety culture. How do these characteristics help maintain your safety culture. Hint: See the lesson about Safety Culture</w:t>
+        <w:t>Describe the characteristics of your company's safety culture. How do these characteristics help maintain your safety culture. Hint: See the lesson about Safety Culture</w:t>
       </w:r>
     </w:p>
     <w:p>
@@ -3243,7 +3625,6 @@
               <w:contextualSpacing w:val="0"/>
             </w:pPr>
             <w:r>
-              <w:lastRenderedPageBreak/>
               <w:t>Functional Safety  Engineer- Component Level</w:t>
             </w:r>
           </w:p>
@@ -3274,6 +3655,7 @@
               <w:contextualSpacing w:val="0"/>
             </w:pPr>
             <w:r>
+              <w:lastRenderedPageBreak/>
               <w:t>Functional Safety Auditor</w:t>
             </w:r>
           </w:p>
@@ -3318,10 +3700,7 @@
               <w:contextualSpacing w:val="0"/>
             </w:pPr>
             <w:r>
-              <w:t>OE</w:t>
-            </w:r>
-            <w:r>
-              <w:t>M or external</w:t>
+              <w:t>OEM or external</w:t>
             </w:r>
           </w:p>
         </w:tc>
@@ -3426,14 +3805,7 @@
           <w:b/>
           <w:color w:val="B7B7B7"/>
         </w:rPr>
-        <w:t xml:space="preserve">What is the </w:t>
-      </w:r>
-      <w:r>
-        <w:rPr>
-          <w:b/>
-          <w:color w:val="B7B7B7"/>
-        </w:rPr>
-        <w:t>purpose of a development interface agreement?</w:t>
+        <w:t>What is the purpose of a development interface agreement?</w:t>
       </w:r>
     </w:p>
     <w:p>
@@ -3478,14 +3850,7 @@
           <w:b/>
           <w:color w:val="B7B7B7"/>
         </w:rPr>
-        <w:t>What will be the responsibilities of your company versus the responsibilities of the OEM? Hint: In this project, the OEM is supplying a functioning lane assistance system. Your company needs to analyze and m</w:t>
-      </w:r>
-      <w:r>
-        <w:rPr>
-          <w:b/>
-          <w:color w:val="B7B7B7"/>
-        </w:rPr>
-        <w:t>odify the various sub-systems from a functional safety viewpoint.</w:t>
+        <w:t>What will be the responsibilities of your company versus the responsibilities of the OEM? Hint: In this project, the OEM is supplying a functioning lane assistance system. Your company needs to analyze and modify the various sub-systems from a functional safety viewpoint.</w:t>
       </w:r>
     </w:p>
     <w:p>
@@ -3621,14 +3986,7 @@
           <w:b/>
           <w:color w:val="B7B7B7"/>
         </w:rPr>
-        <w:t>What is a functional safet</w:t>
-      </w:r>
-      <w:r>
-        <w:rPr>
-          <w:b/>
-          <w:color w:val="B7B7B7"/>
-        </w:rPr>
-        <w:t>y audit?</w:t>
+        <w:t>What is a functional safety audit?</w:t>
       </w:r>
     </w:p>
     <w:p>
@@ -3695,27 +4053,24 @@
     </w:p>
     <w:p>
       <w:r>
+        <w:t xml:space="preserve">A safety plan could have other sections that we are not including here. For example, a safety plan would probably contain a complete project schedule. </w:t>
+      </w:r>
+    </w:p>
+    <w:p/>
+    <w:p>
+      <w:r>
         <w:lastRenderedPageBreak/>
-        <w:t xml:space="preserve">A safety plan could have other sections that we are not including here. For example, a safety plan would probably contain a complete project schedule. </w:t>
+        <w:t>There might also be a "Supporting Process Management" section that would cover "Part 8: Supporting Processes" of the ISO 26262 functional safety standard. This would include descriptions of how the company handles requirements management, change management, configuration management, documentation management, and software tool usage and confidence.</w:t>
       </w:r>
     </w:p>
     <w:p/>
     <w:p>
       <w:r>
-        <w:t>There might also be a "Supporting Process Management" section that would cover "Part 8: Supporting Processes" of the ISO 26262 functional safety standard. This would include descriptions of how the company handles requirements management, change management</w:t>
-      </w:r>
-      <w:r>
-        <w:t>, configuration management, documentation management, and software tool usage and confidence.</w:t>
-      </w:r>
-    </w:p>
-    <w:p/>
-    <w:p>
-      <w:r>
         <w:t>Similarly, a confirmation measures section would go into more detail about how each confirmation will be carried out.</w:t>
       </w:r>
     </w:p>
     <w:sectPr>
-      <w:footerReference w:type="default" r:id="rId12"/>
+      <w:footerReference w:type="default" r:id="rId13"/>
       <w:pgSz w:w="12240" w:h="15840"/>
       <w:pgMar w:top="1440" w:right="1440" w:bottom="1440" w:left="1440" w:header="0" w:footer="720" w:gutter="0"/>
       <w:pgNumType w:start="1"/>
@@ -4010,6 +4365,119 @@
     </w:lvl>
   </w:abstractNum>
   <w:abstractNum w:abstractNumId="2" w15:restartNumberingAfterBreak="0">
+    <w:nsid w:val="33D079EC"/>
+    <w:multiLevelType w:val="multilevel"/>
+    <w:tmpl w:val="38568936"/>
+    <w:lvl w:ilvl="0">
+      <w:start w:val="1"/>
+      <w:numFmt w:val="decimal"/>
+      <w:lvlText w:val="%1."/>
+      <w:lvlJc w:val="left"/>
+      <w:pPr>
+        <w:tabs>
+          <w:tab w:val="num" w:pos="720"/>
+        </w:tabs>
+        <w:ind w:left="720" w:hanging="360"/>
+      </w:pPr>
+    </w:lvl>
+    <w:lvl w:ilvl="1" w:tentative="1">
+      <w:start w:val="1"/>
+      <w:numFmt w:val="decimal"/>
+      <w:lvlText w:val="%2."/>
+      <w:lvlJc w:val="left"/>
+      <w:pPr>
+        <w:tabs>
+          <w:tab w:val="num" w:pos="1440"/>
+        </w:tabs>
+        <w:ind w:left="1440" w:hanging="360"/>
+      </w:pPr>
+    </w:lvl>
+    <w:lvl w:ilvl="2" w:tentative="1">
+      <w:start w:val="1"/>
+      <w:numFmt w:val="decimal"/>
+      <w:lvlText w:val="%3."/>
+      <w:lvlJc w:val="left"/>
+      <w:pPr>
+        <w:tabs>
+          <w:tab w:val="num" w:pos="2160"/>
+        </w:tabs>
+        <w:ind w:left="2160" w:hanging="360"/>
+      </w:pPr>
+    </w:lvl>
+    <w:lvl w:ilvl="3" w:tentative="1">
+      <w:start w:val="1"/>
+      <w:numFmt w:val="decimal"/>
+      <w:lvlText w:val="%4."/>
+      <w:lvlJc w:val="left"/>
+      <w:pPr>
+        <w:tabs>
+          <w:tab w:val="num" w:pos="2880"/>
+        </w:tabs>
+        <w:ind w:left="2880" w:hanging="360"/>
+      </w:pPr>
+    </w:lvl>
+    <w:lvl w:ilvl="4" w:tentative="1">
+      <w:start w:val="1"/>
+      <w:numFmt w:val="decimal"/>
+      <w:lvlText w:val="%5."/>
+      <w:lvlJc w:val="left"/>
+      <w:pPr>
+        <w:tabs>
+          <w:tab w:val="num" w:pos="3600"/>
+        </w:tabs>
+        <w:ind w:left="3600" w:hanging="360"/>
+      </w:pPr>
+    </w:lvl>
+    <w:lvl w:ilvl="5" w:tentative="1">
+      <w:start w:val="1"/>
+      <w:numFmt w:val="decimal"/>
+      <w:lvlText w:val="%6."/>
+      <w:lvlJc w:val="left"/>
+      <w:pPr>
+        <w:tabs>
+          <w:tab w:val="num" w:pos="4320"/>
+        </w:tabs>
+        <w:ind w:left="4320" w:hanging="360"/>
+      </w:pPr>
+    </w:lvl>
+    <w:lvl w:ilvl="6" w:tentative="1">
+      <w:start w:val="1"/>
+      <w:numFmt w:val="decimal"/>
+      <w:lvlText w:val="%7."/>
+      <w:lvlJc w:val="left"/>
+      <w:pPr>
+        <w:tabs>
+          <w:tab w:val="num" w:pos="5040"/>
+        </w:tabs>
+        <w:ind w:left="5040" w:hanging="360"/>
+      </w:pPr>
+    </w:lvl>
+    <w:lvl w:ilvl="7" w:tentative="1">
+      <w:start w:val="1"/>
+      <w:numFmt w:val="decimal"/>
+      <w:lvlText w:val="%8."/>
+      <w:lvlJc w:val="left"/>
+      <w:pPr>
+        <w:tabs>
+          <w:tab w:val="num" w:pos="5760"/>
+        </w:tabs>
+        <w:ind w:left="5760" w:hanging="360"/>
+      </w:pPr>
+    </w:lvl>
+    <w:lvl w:ilvl="8" w:tentative="1">
+      <w:start w:val="1"/>
+      <w:numFmt w:val="decimal"/>
+      <w:lvlText w:val="%9."/>
+      <w:lvlJc w:val="left"/>
+      <w:pPr>
+        <w:tabs>
+          <w:tab w:val="num" w:pos="6480"/>
+        </w:tabs>
+        <w:ind w:left="6480" w:hanging="360"/>
+      </w:pPr>
+    </w:lvl>
+  </w:abstractNum>
+  <w:abstractNum w:abstractNumId="3" w15:restartNumberingAfterBreak="0">
     <w:nsid w:val="44B8187C"/>
     <w:multiLevelType w:val="multilevel"/>
     <w:tmpl w:val="F1FAB23C"/>
@@ -4126,10 +4594,13 @@
     <w:abstractNumId w:val="0"/>
   </w:num>
   <w:num w:numId="2">
-    <w:abstractNumId w:val="2"/>
+    <w:abstractNumId w:val="3"/>
   </w:num>
   <w:num w:numId="3">
     <w:abstractNumId w:val="1"/>
+  </w:num>
+  <w:num w:numId="4">
+    <w:abstractNumId w:val="2"/>
   </w:num>
 </w:numbering>
 </file>
@@ -4745,9 +5216,7 @@
       <w:tblStyleRowBandSize w:val="1"/>
       <w:tblStyleColBandSize w:val="1"/>
       <w:tblCellMar>
-        <w:top w:w="0" w:type="dxa"/>
         <w:left w:w="115" w:type="dxa"/>
-        <w:bottom w:w="0" w:type="dxa"/>
         <w:right w:w="115" w:type="dxa"/>
       </w:tblCellMar>
     </w:tblPr>
@@ -4776,12 +5245,6 @@
     <w:tblPr>
       <w:tblStyleRowBandSize w:val="1"/>
       <w:tblStyleColBandSize w:val="1"/>
-      <w:tblCellMar>
-        <w:top w:w="0" w:type="dxa"/>
-        <w:left w:w="0" w:type="dxa"/>
-        <w:bottom w:w="0" w:type="dxa"/>
-        <w:right w:w="0" w:type="dxa"/>
-      </w:tblCellMar>
     </w:tblPr>
   </w:style>
   <w:style w:type="table" w:customStyle="1" w:styleId="a1">
@@ -4798,12 +5261,35 @@
       <w:tblStyleRowBandSize w:val="1"/>
       <w:tblStyleColBandSize w:val="1"/>
       <w:tblCellMar>
-        <w:top w:w="0" w:type="dxa"/>
         <w:left w:w="115" w:type="dxa"/>
-        <w:bottom w:w="0" w:type="dxa"/>
         <w:right w:w="115" w:type="dxa"/>
       </w:tblCellMar>
     </w:tblPr>
+  </w:style>
+  <w:style w:type="paragraph" w:styleId="StandardWeb">
+    <w:name w:val="Normal (Web)"/>
+    <w:basedOn w:val="Standard"/>
+    <w:uiPriority w:val="99"/>
+    <w:semiHidden/>
+    <w:unhideWhenUsed/>
+    <w:rsid w:val="00E90935"/>
+    <w:pPr>
+      <w:pBdr>
+        <w:top w:val="none" w:sz="0" w:space="0" w:color="auto"/>
+        <w:left w:val="none" w:sz="0" w:space="0" w:color="auto"/>
+        <w:bottom w:val="none" w:sz="0" w:space="0" w:color="auto"/>
+        <w:right w:val="none" w:sz="0" w:space="0" w:color="auto"/>
+        <w:between w:val="none" w:sz="0" w:space="0" w:color="auto"/>
+      </w:pBdr>
+      <w:spacing w:before="100" w:beforeAutospacing="1" w:after="100" w:afterAutospacing="1" w:line="240" w:lineRule="auto"/>
+    </w:pPr>
+    <w:rPr>
+      <w:rFonts w:ascii="Times New Roman" w:eastAsia="Times New Roman" w:hAnsi="Times New Roman" w:cs="Times New Roman"/>
+      <w:color w:val="auto"/>
+      <w:sz w:val="24"/>
+      <w:szCs w:val="24"/>
+      <w:lang w:val="de-DE"/>
+    </w:rPr>
   </w:style>
 </w:styles>
 </file>

</xml_diff>

<commit_message>
added safety lifecycle tailoring
</commit_message>
<xml_diff>
--- a/Template_Files/01_SafetyPlan_LaneAssistance_Template.docx
+++ b/Template_Files/01_SafetyPlan_LaneAssistance_Template.docx
@@ -1158,21 +1158,7 @@
                 <w:color w:val="1155CC"/>
                 <w:u w:val="single"/>
               </w:rPr>
-              <w:t>Safety Cu</w:t>
-            </w:r>
-            <w:r>
-              <w:rPr>
-                <w:color w:val="1155CC"/>
-                <w:u w:val="single"/>
-              </w:rPr>
-              <w:t>l</w:t>
-            </w:r>
-            <w:r>
-              <w:rPr>
-                <w:color w:val="1155CC"/>
-                <w:u w:val="single"/>
-              </w:rPr>
-              <w:t>ture</w:t>
+              <w:t>Safety Culture</w:t>
             </w:r>
           </w:hyperlink>
         </w:p>
@@ -1926,8 +1912,17 @@
           <w:b/>
           <w:color w:val="B7B7B7"/>
         </w:rPr>
-        <w:t>Operational and Environmental Constraints. This could especially be limited to camera performance; lane lines are difficult to detect in snow, fog, etc</w:t>
-      </w:r>
+        <w:t xml:space="preserve">Operational and Environmental Constraints. This could especially be limited to camera performance; lane lines are difficult to detect in snow, fog, </w:t>
+      </w:r>
+      <w:proofErr w:type="spellStart"/>
+      <w:r>
+        <w:rPr>
+          <w:b/>
+          <w:color w:val="B7B7B7"/>
+        </w:rPr>
+        <w:t>etc</w:t>
+      </w:r>
+      <w:proofErr w:type="spellEnd"/>
     </w:p>
     <w:p>
       <w:pPr>
@@ -2089,8 +2084,42 @@
           <w:szCs w:val="24"/>
           <w:lang w:val="de-DE"/>
         </w:rPr>
-        <w:t>Lane departure warning</w:t>
-      </w:r>
+        <w:t xml:space="preserve">Lane </w:t>
+      </w:r>
+      <w:proofErr w:type="spellStart"/>
+      <w:r>
+        <w:rPr>
+          <w:rFonts w:ascii="Times New Roman" w:eastAsia="Times New Roman" w:hAnsi="Times New Roman" w:cs="Times New Roman"/>
+          <w:color w:val="auto"/>
+          <w:sz w:val="24"/>
+          <w:szCs w:val="24"/>
+          <w:lang w:val="de-DE"/>
+        </w:rPr>
+        <w:t>departure</w:t>
+      </w:r>
+      <w:proofErr w:type="spellEnd"/>
+      <w:r>
+        <w:rPr>
+          <w:rFonts w:ascii="Times New Roman" w:eastAsia="Times New Roman" w:hAnsi="Times New Roman" w:cs="Times New Roman"/>
+          <w:color w:val="auto"/>
+          <w:sz w:val="24"/>
+          <w:szCs w:val="24"/>
+          <w:lang w:val="de-DE"/>
+        </w:rPr>
+        <w:t xml:space="preserve"> </w:t>
+      </w:r>
+      <w:proofErr w:type="spellStart"/>
+      <w:r>
+        <w:rPr>
+          <w:rFonts w:ascii="Times New Roman" w:eastAsia="Times New Roman" w:hAnsi="Times New Roman" w:cs="Times New Roman"/>
+          <w:color w:val="auto"/>
+          <w:sz w:val="24"/>
+          <w:szCs w:val="24"/>
+          <w:lang w:val="de-DE"/>
+        </w:rPr>
+        <w:t>warning</w:t>
+      </w:r>
+      <w:proofErr w:type="spellEnd"/>
     </w:p>
     <w:p>
       <w:pPr>
@@ -2122,8 +2151,42 @@
           <w:szCs w:val="24"/>
           <w:lang w:val="de-DE"/>
         </w:rPr>
-        <w:t>Lane keeping assistance</w:t>
-      </w:r>
+        <w:t xml:space="preserve">Lane </w:t>
+      </w:r>
+      <w:proofErr w:type="spellStart"/>
+      <w:r>
+        <w:rPr>
+          <w:rFonts w:ascii="Times New Roman" w:eastAsia="Times New Roman" w:hAnsi="Times New Roman" w:cs="Times New Roman"/>
+          <w:color w:val="auto"/>
+          <w:sz w:val="24"/>
+          <w:szCs w:val="24"/>
+          <w:lang w:val="de-DE"/>
+        </w:rPr>
+        <w:t>keeping</w:t>
+      </w:r>
+      <w:proofErr w:type="spellEnd"/>
+      <w:r>
+        <w:rPr>
+          <w:rFonts w:ascii="Times New Roman" w:eastAsia="Times New Roman" w:hAnsi="Times New Roman" w:cs="Times New Roman"/>
+          <w:color w:val="auto"/>
+          <w:sz w:val="24"/>
+          <w:szCs w:val="24"/>
+          <w:lang w:val="de-DE"/>
+        </w:rPr>
+        <w:t xml:space="preserve"> </w:t>
+      </w:r>
+      <w:proofErr w:type="spellStart"/>
+      <w:r>
+        <w:rPr>
+          <w:rFonts w:ascii="Times New Roman" w:eastAsia="Times New Roman" w:hAnsi="Times New Roman" w:cs="Times New Roman"/>
+          <w:color w:val="auto"/>
+          <w:sz w:val="24"/>
+          <w:szCs w:val="24"/>
+          <w:lang w:val="de-DE"/>
+        </w:rPr>
+        <w:t>assistance</w:t>
+      </w:r>
+      <w:proofErr w:type="spellEnd"/>
     </w:p>
     <w:p>
       <w:pPr>
@@ -3259,7 +3322,7 @@
           <w:color w:val="auto"/>
           <w:sz w:val="24"/>
           <w:szCs w:val="24"/>
-          <w:lang w:val="de-DE"/>
+          <w:lang w:val="en-US"/>
         </w:rPr>
       </w:pPr>
       <w:r>
@@ -3270,7 +3333,7 @@
           <w:color w:val="auto"/>
           <w:sz w:val="24"/>
           <w:szCs w:val="24"/>
-          <w:lang w:val="de-DE"/>
+          <w:lang w:val="en-US"/>
         </w:rPr>
         <w:t>High priority</w:t>
       </w:r>
@@ -3280,7 +3343,7 @@
           <w:color w:val="auto"/>
           <w:sz w:val="24"/>
           <w:szCs w:val="24"/>
-          <w:lang w:val="de-DE"/>
+          <w:lang w:val="en-US"/>
         </w:rPr>
         <w:t>: safety has the highest priority among competing constraints like cost and productivity</w:t>
       </w:r>
@@ -3304,7 +3367,7 @@
           <w:color w:val="auto"/>
           <w:sz w:val="24"/>
           <w:szCs w:val="24"/>
-          <w:lang w:val="de-DE"/>
+          <w:lang w:val="en-US"/>
         </w:rPr>
       </w:pPr>
       <w:r>
@@ -3315,7 +3378,7 @@
           <w:color w:val="auto"/>
           <w:sz w:val="24"/>
           <w:szCs w:val="24"/>
-          <w:lang w:val="de-DE"/>
+          <w:lang w:val="en-US"/>
         </w:rPr>
         <w:t>Accountability</w:t>
       </w:r>
@@ -3325,7 +3388,7 @@
           <w:color w:val="auto"/>
           <w:sz w:val="24"/>
           <w:szCs w:val="24"/>
-          <w:lang w:val="de-DE"/>
+          <w:lang w:val="en-US"/>
         </w:rPr>
         <w:t>: processes ensure accountability such that design decisions are traceable back to the people and teams who made the decisions</w:t>
       </w:r>
@@ -3349,7 +3412,7 @@
           <w:color w:val="auto"/>
           <w:sz w:val="24"/>
           <w:szCs w:val="24"/>
-          <w:lang w:val="de-DE"/>
+          <w:lang w:val="en-US"/>
         </w:rPr>
       </w:pPr>
       <w:r>
@@ -3360,7 +3423,7 @@
           <w:color w:val="auto"/>
           <w:sz w:val="24"/>
           <w:szCs w:val="24"/>
-          <w:lang w:val="de-DE"/>
+          <w:lang w:val="en-US"/>
         </w:rPr>
         <w:t>Rewards</w:t>
       </w:r>
@@ -3370,7 +3433,7 @@
           <w:color w:val="auto"/>
           <w:sz w:val="24"/>
           <w:szCs w:val="24"/>
-          <w:lang w:val="de-DE"/>
+          <w:lang w:val="en-US"/>
         </w:rPr>
         <w:t>: the organization motivates and supports the achievement of functional safety</w:t>
       </w:r>
@@ -3394,7 +3457,7 @@
           <w:color w:val="auto"/>
           <w:sz w:val="24"/>
           <w:szCs w:val="24"/>
-          <w:lang w:val="de-DE"/>
+          <w:lang w:val="en-US"/>
         </w:rPr>
       </w:pPr>
       <w:r>
@@ -3405,7 +3468,7 @@
           <w:color w:val="auto"/>
           <w:sz w:val="24"/>
           <w:szCs w:val="24"/>
-          <w:lang w:val="de-DE"/>
+          <w:lang w:val="en-US"/>
         </w:rPr>
         <w:t>Penalties</w:t>
       </w:r>
@@ -3415,7 +3478,7 @@
           <w:color w:val="auto"/>
           <w:sz w:val="24"/>
           <w:szCs w:val="24"/>
-          <w:lang w:val="de-DE"/>
+          <w:lang w:val="en-US"/>
         </w:rPr>
         <w:t>: the organization penalizes shortcuts that jeopardize safety or quality</w:t>
       </w:r>
@@ -3439,7 +3502,7 @@
           <w:color w:val="auto"/>
           <w:sz w:val="24"/>
           <w:szCs w:val="24"/>
-          <w:lang w:val="de-DE"/>
+          <w:lang w:val="en-US"/>
         </w:rPr>
       </w:pPr>
       <w:r>
@@ -3450,7 +3513,7 @@
           <w:color w:val="auto"/>
           <w:sz w:val="24"/>
           <w:szCs w:val="24"/>
-          <w:lang w:val="de-DE"/>
+          <w:lang w:val="en-US"/>
         </w:rPr>
         <w:t>Independence</w:t>
       </w:r>
@@ -3460,7 +3523,7 @@
           <w:color w:val="auto"/>
           <w:sz w:val="24"/>
           <w:szCs w:val="24"/>
-          <w:lang w:val="de-DE"/>
+          <w:lang w:val="en-US"/>
         </w:rPr>
         <w:t>: teams who design and develop a product should be independent from the teams who audit the work</w:t>
       </w:r>
@@ -3484,7 +3547,7 @@
           <w:color w:val="auto"/>
           <w:sz w:val="24"/>
           <w:szCs w:val="24"/>
-          <w:lang w:val="de-DE"/>
+          <w:lang w:val="en-US"/>
         </w:rPr>
       </w:pPr>
       <w:r>
@@ -3495,7 +3558,7 @@
           <w:color w:val="auto"/>
           <w:sz w:val="24"/>
           <w:szCs w:val="24"/>
-          <w:lang w:val="de-DE"/>
+          <w:lang w:val="en-US"/>
         </w:rPr>
         <w:t>Well defined processes</w:t>
       </w:r>
@@ -3505,7 +3568,7 @@
           <w:color w:val="auto"/>
           <w:sz w:val="24"/>
           <w:szCs w:val="24"/>
-          <w:lang w:val="de-DE"/>
+          <w:lang w:val="en-US"/>
         </w:rPr>
         <w:t xml:space="preserve">: company design and management processes should be clearly defined </w:t>
       </w:r>
@@ -3529,7 +3592,7 @@
           <w:color w:val="auto"/>
           <w:sz w:val="24"/>
           <w:szCs w:val="24"/>
-          <w:lang w:val="de-DE"/>
+          <w:lang w:val="en-US"/>
         </w:rPr>
       </w:pPr>
       <w:r>
@@ -3540,7 +3603,7 @@
           <w:color w:val="auto"/>
           <w:sz w:val="24"/>
           <w:szCs w:val="24"/>
-          <w:lang w:val="de-DE"/>
+          <w:lang w:val="en-US"/>
         </w:rPr>
         <w:t>Resources</w:t>
       </w:r>
@@ -3550,7 +3613,7 @@
           <w:color w:val="auto"/>
           <w:sz w:val="24"/>
           <w:szCs w:val="24"/>
-          <w:lang w:val="de-DE"/>
+          <w:lang w:val="en-US"/>
         </w:rPr>
         <w:t>: projects have necessary resources including people with appropriate skills</w:t>
       </w:r>
@@ -3574,7 +3637,7 @@
           <w:color w:val="auto"/>
           <w:sz w:val="24"/>
           <w:szCs w:val="24"/>
-          <w:lang w:val="de-DE"/>
+          <w:lang w:val="en-US"/>
         </w:rPr>
       </w:pPr>
       <w:r>
@@ -3585,7 +3648,7 @@
           <w:color w:val="auto"/>
           <w:sz w:val="24"/>
           <w:szCs w:val="24"/>
-          <w:lang w:val="de-DE"/>
+          <w:lang w:val="en-US"/>
         </w:rPr>
         <w:t>Diversity</w:t>
       </w:r>
@@ -3595,7 +3658,7 @@
           <w:color w:val="auto"/>
           <w:sz w:val="24"/>
           <w:szCs w:val="24"/>
-          <w:lang w:val="de-DE"/>
+          <w:lang w:val="en-US"/>
         </w:rPr>
         <w:t>: intellectual diversity is sought after, valued and integrated into processes</w:t>
       </w:r>
@@ -3619,7 +3682,7 @@
           <w:color w:val="auto"/>
           <w:sz w:val="24"/>
           <w:szCs w:val="24"/>
-          <w:lang w:val="de-DE"/>
+          <w:lang w:val="en-US"/>
         </w:rPr>
       </w:pPr>
       <w:r>
@@ -3630,7 +3693,7 @@
           <w:color w:val="auto"/>
           <w:sz w:val="24"/>
           <w:szCs w:val="24"/>
-          <w:lang w:val="de-DE"/>
+          <w:lang w:val="en-US"/>
         </w:rPr>
         <w:t>Communication</w:t>
       </w:r>
@@ -3640,20 +3703,18 @@
           <w:color w:val="auto"/>
           <w:sz w:val="24"/>
           <w:szCs w:val="24"/>
-          <w:lang w:val="de-DE"/>
+          <w:lang w:val="en-US"/>
         </w:rPr>
         <w:t>: communication channels encourage disclosure of problems</w:t>
       </w:r>
-      <w:bookmarkStart w:id="18" w:name="_GoBack"/>
-      <w:bookmarkEnd w:id="18"/>
     </w:p>
     <w:p>
       <w:pPr>
         <w:pStyle w:val="berschrift1"/>
         <w:contextualSpacing w:val="0"/>
       </w:pPr>
-      <w:bookmarkStart w:id="19" w:name="_pqn9poe0nvtc" w:colFirst="0" w:colLast="0"/>
-      <w:bookmarkEnd w:id="19"/>
+      <w:bookmarkStart w:id="18" w:name="_pqn9poe0nvtc" w:colFirst="0" w:colLast="0"/>
+      <w:bookmarkEnd w:id="18"/>
       <w:r>
         <w:t>Safety Lifecycle Tailoring</w:t>
       </w:r>
@@ -3694,7 +3755,23 @@
             <w:color w:val="1155CC"/>
             <w:u w:val="single"/>
           </w:rPr>
-          <w:t>Intro section</w:t>
+          <w:t>Intro se</w:t>
+        </w:r>
+        <w:r>
+          <w:rPr>
+            <w:b/>
+            <w:color w:val="1155CC"/>
+            <w:u w:val="single"/>
+          </w:rPr>
+          <w:t>c</w:t>
+        </w:r>
+        <w:r>
+          <w:rPr>
+            <w:b/>
+            <w:color w:val="1155CC"/>
+            <w:u w:val="single"/>
+          </w:rPr>
+          <w:t>tion</w:t>
         </w:r>
       </w:hyperlink>
       <w:r>
@@ -3722,13 +3799,111 @@
     </w:p>
     <w:p>
       <w:pPr>
+        <w:rPr>
+          <w:color w:val="000000" w:themeColor="text1"/>
+        </w:rPr>
+      </w:pPr>
+      <w:r>
+        <w:rPr>
+          <w:color w:val="000000" w:themeColor="text1"/>
+        </w:rPr>
+        <w:t>Our company has always tracked requirements engineering decisions with physical paper reports. Sometimes it’s not clear who is making design decisions. Our company decides to use requirements engineering software to better track who is responsible for decisions.</w:t>
+      </w:r>
+    </w:p>
+    <w:p/>
+    <w:p/>
+    <w:p>
+      <w:r>
+        <w:lastRenderedPageBreak/>
+        <w:t>For the lane assistance project, the following safety lifecycle phases are in scope:</w:t>
+      </w:r>
+    </w:p>
+    <w:p/>
+    <w:p>
+      <w:pPr>
+        <w:pStyle w:val="Listenabsatz"/>
+        <w:numPr>
+          <w:ilvl w:val="0"/>
+          <w:numId w:val="7"/>
+        </w:numPr>
+      </w:pPr>
+      <w:r>
+        <w:t>Concept phase</w:t>
+      </w:r>
+    </w:p>
+    <w:p>
+      <w:pPr>
+        <w:pStyle w:val="Listenabsatz"/>
+        <w:numPr>
+          <w:ilvl w:val="0"/>
+          <w:numId w:val="7"/>
+        </w:numPr>
+      </w:pPr>
+      <w:r>
+        <w:t>Product Development at the System Level</w:t>
+      </w:r>
+    </w:p>
+    <w:p>
+      <w:pPr>
+        <w:pStyle w:val="Listenabsatz"/>
+        <w:numPr>
+          <w:ilvl w:val="0"/>
+          <w:numId w:val="7"/>
+        </w:numPr>
+      </w:pPr>
+      <w:r>
+        <w:t>Product Development at the Software Level</w:t>
+      </w:r>
+    </w:p>
+    <w:p/>
+    <w:p>
+      <w:r>
+        <w:t>The following phases are out of scope:</w:t>
+      </w:r>
+    </w:p>
+    <w:p>
+      <w:bookmarkStart w:id="19" w:name="_GoBack"/>
+      <w:bookmarkEnd w:id="19"/>
+    </w:p>
+    <w:p>
+      <w:pPr>
+        <w:pStyle w:val="Listenabsatz"/>
+        <w:numPr>
+          <w:ilvl w:val="0"/>
+          <w:numId w:val="7"/>
+        </w:numPr>
+      </w:pPr>
+      <w:r>
+        <w:t>Product Development at the Hardware Level</w:t>
+      </w:r>
+    </w:p>
+    <w:p>
+      <w:pPr>
+        <w:pStyle w:val="Listenabsatz"/>
+        <w:numPr>
+          <w:ilvl w:val="0"/>
+          <w:numId w:val="7"/>
+        </w:numPr>
+      </w:pPr>
+      <w:r>
+        <w:t>Production and Operation</w:t>
+      </w:r>
+    </w:p>
+    <w:p>
+      <w:pPr>
+        <w:rPr>
+          <w:color w:val="000000" w:themeColor="text1"/>
+        </w:rPr>
+      </w:pPr>
+    </w:p>
+    <w:p>
+      <w:pPr>
         <w:pStyle w:val="berschrift1"/>
         <w:contextualSpacing w:val="0"/>
       </w:pPr>
       <w:bookmarkStart w:id="20" w:name="_xlicd1ijavb7" w:colFirst="0" w:colLast="0"/>
       <w:bookmarkEnd w:id="20"/>
       <w:r>
-        <w:lastRenderedPageBreak/>
         <w:t>Roles</w:t>
       </w:r>
     </w:p>
@@ -4231,7 +4406,6 @@
       <w:bookmarkStart w:id="22" w:name="_lllavvxrxrdy" w:colFirst="0" w:colLast="0"/>
       <w:bookmarkEnd w:id="22"/>
       <w:r>
-        <w:lastRenderedPageBreak/>
         <w:t>Confirmation Measures</w:t>
       </w:r>
     </w:p>
@@ -4861,9 +5035,9 @@
     </w:lvl>
   </w:abstractNum>
   <w:abstractNum w:abstractNumId="3" w15:restartNumberingAfterBreak="0">
-    <w:nsid w:val="26C0545A"/>
+    <w:nsid w:val="2270616D"/>
     <w:multiLevelType w:val="hybridMultilevel"/>
-    <w:tmpl w:val="870A0A08"/>
+    <w:tmpl w:val="A8ECD914"/>
     <w:lvl w:ilvl="0" w:tplc="04070001">
       <w:start w:val="1"/>
       <w:numFmt w:val="bullet"/>
@@ -4974,6 +5148,119 @@
     </w:lvl>
   </w:abstractNum>
   <w:abstractNum w:abstractNumId="4" w15:restartNumberingAfterBreak="0">
+    <w:nsid w:val="26C0545A"/>
+    <w:multiLevelType w:val="hybridMultilevel"/>
+    <w:tmpl w:val="870A0A08"/>
+    <w:lvl w:ilvl="0" w:tplc="04070001">
+      <w:start w:val="1"/>
+      <w:numFmt w:val="bullet"/>
+      <w:lvlText w:val=""/>
+      <w:lvlJc w:val="left"/>
+      <w:pPr>
+        <w:ind w:left="720" w:hanging="360"/>
+      </w:pPr>
+      <w:rPr>
+        <w:rFonts w:ascii="Symbol" w:hAnsi="Symbol" w:hint="default"/>
+      </w:rPr>
+    </w:lvl>
+    <w:lvl w:ilvl="1" w:tplc="04070003" w:tentative="1">
+      <w:start w:val="1"/>
+      <w:numFmt w:val="bullet"/>
+      <w:lvlText w:val="o"/>
+      <w:lvlJc w:val="left"/>
+      <w:pPr>
+        <w:ind w:left="1440" w:hanging="360"/>
+      </w:pPr>
+      <w:rPr>
+        <w:rFonts w:ascii="Courier New" w:hAnsi="Courier New" w:cs="Courier New" w:hint="default"/>
+      </w:rPr>
+    </w:lvl>
+    <w:lvl w:ilvl="2" w:tplc="04070005" w:tentative="1">
+      <w:start w:val="1"/>
+      <w:numFmt w:val="bullet"/>
+      <w:lvlText w:val=""/>
+      <w:lvlJc w:val="left"/>
+      <w:pPr>
+        <w:ind w:left="2160" w:hanging="360"/>
+      </w:pPr>
+      <w:rPr>
+        <w:rFonts w:ascii="Wingdings" w:hAnsi="Wingdings" w:hint="default"/>
+      </w:rPr>
+    </w:lvl>
+    <w:lvl w:ilvl="3" w:tplc="04070001" w:tentative="1">
+      <w:start w:val="1"/>
+      <w:numFmt w:val="bullet"/>
+      <w:lvlText w:val=""/>
+      <w:lvlJc w:val="left"/>
+      <w:pPr>
+        <w:ind w:left="2880" w:hanging="360"/>
+      </w:pPr>
+      <w:rPr>
+        <w:rFonts w:ascii="Symbol" w:hAnsi="Symbol" w:hint="default"/>
+      </w:rPr>
+    </w:lvl>
+    <w:lvl w:ilvl="4" w:tplc="04070003" w:tentative="1">
+      <w:start w:val="1"/>
+      <w:numFmt w:val="bullet"/>
+      <w:lvlText w:val="o"/>
+      <w:lvlJc w:val="left"/>
+      <w:pPr>
+        <w:ind w:left="3600" w:hanging="360"/>
+      </w:pPr>
+      <w:rPr>
+        <w:rFonts w:ascii="Courier New" w:hAnsi="Courier New" w:cs="Courier New" w:hint="default"/>
+      </w:rPr>
+    </w:lvl>
+    <w:lvl w:ilvl="5" w:tplc="04070005" w:tentative="1">
+      <w:start w:val="1"/>
+      <w:numFmt w:val="bullet"/>
+      <w:lvlText w:val=""/>
+      <w:lvlJc w:val="left"/>
+      <w:pPr>
+        <w:ind w:left="4320" w:hanging="360"/>
+      </w:pPr>
+      <w:rPr>
+        <w:rFonts w:ascii="Wingdings" w:hAnsi="Wingdings" w:hint="default"/>
+      </w:rPr>
+    </w:lvl>
+    <w:lvl w:ilvl="6" w:tplc="04070001" w:tentative="1">
+      <w:start w:val="1"/>
+      <w:numFmt w:val="bullet"/>
+      <w:lvlText w:val=""/>
+      <w:lvlJc w:val="left"/>
+      <w:pPr>
+        <w:ind w:left="5040" w:hanging="360"/>
+      </w:pPr>
+      <w:rPr>
+        <w:rFonts w:ascii="Symbol" w:hAnsi="Symbol" w:hint="default"/>
+      </w:rPr>
+    </w:lvl>
+    <w:lvl w:ilvl="7" w:tplc="04070003" w:tentative="1">
+      <w:start w:val="1"/>
+      <w:numFmt w:val="bullet"/>
+      <w:lvlText w:val="o"/>
+      <w:lvlJc w:val="left"/>
+      <w:pPr>
+        <w:ind w:left="5760" w:hanging="360"/>
+      </w:pPr>
+      <w:rPr>
+        <w:rFonts w:ascii="Courier New" w:hAnsi="Courier New" w:cs="Courier New" w:hint="default"/>
+      </w:rPr>
+    </w:lvl>
+    <w:lvl w:ilvl="8" w:tplc="04070005" w:tentative="1">
+      <w:start w:val="1"/>
+      <w:numFmt w:val="bullet"/>
+      <w:lvlText w:val=""/>
+      <w:lvlJc w:val="left"/>
+      <w:pPr>
+        <w:ind w:left="6480" w:hanging="360"/>
+      </w:pPr>
+      <w:rPr>
+        <w:rFonts w:ascii="Wingdings" w:hAnsi="Wingdings" w:hint="default"/>
+      </w:rPr>
+    </w:lvl>
+  </w:abstractNum>
+  <w:abstractNum w:abstractNumId="5" w15:restartNumberingAfterBreak="0">
     <w:nsid w:val="33D079EC"/>
     <w:multiLevelType w:val="multilevel"/>
     <w:tmpl w:val="38568936"/>
@@ -5086,7 +5373,7 @@
       </w:pPr>
     </w:lvl>
   </w:abstractNum>
-  <w:abstractNum w:abstractNumId="5" w15:restartNumberingAfterBreak="0">
+  <w:abstractNum w:abstractNumId="6" w15:restartNumberingAfterBreak="0">
     <w:nsid w:val="44B8187C"/>
     <w:multiLevelType w:val="multilevel"/>
     <w:tmpl w:val="F1FAB23C"/>
@@ -5203,19 +5490,22 @@
     <w:abstractNumId w:val="1"/>
   </w:num>
   <w:num w:numId="2">
-    <w:abstractNumId w:val="5"/>
+    <w:abstractNumId w:val="6"/>
   </w:num>
   <w:num w:numId="3">
     <w:abstractNumId w:val="2"/>
   </w:num>
   <w:num w:numId="4">
-    <w:abstractNumId w:val="4"/>
+    <w:abstractNumId w:val="5"/>
   </w:num>
   <w:num w:numId="5">
-    <w:abstractNumId w:val="3"/>
+    <w:abstractNumId w:val="4"/>
   </w:num>
   <w:num w:numId="6">
     <w:abstractNumId w:val="0"/>
+  </w:num>
+  <w:num w:numId="7">
+    <w:abstractNumId w:val="3"/>
   </w:num>
 </w:numbering>
 </file>

</xml_diff>